<commit_message>
Modificación de la carga en pila
</commit_message>
<xml_diff>
--- a/PP1_CooperAngie_NerdrickStasey/Documentación/Documentación externa - PRY3.docx
+++ b/PP1_CooperAngie_NerdrickStasey/Documentación/Documentación externa - PRY3.docx
@@ -3032,10 +3032,66 @@
           <w:sz w:val="24"/>
           <w:szCs w:val="24"/>
         </w:rPr>
+        <w:drawing>
+          <wp:anchor distT="0" distB="0" distL="114300" distR="114300" simplePos="0" relativeHeight="251664384" behindDoc="0" locked="0" layoutInCell="1" allowOverlap="1" wp14:anchorId="4673825F" wp14:editId="6C0771D6">
+            <wp:simplePos x="0" y="0"/>
+            <wp:positionH relativeFrom="margin">
+              <wp:align>center</wp:align>
+            </wp:positionH>
+            <wp:positionV relativeFrom="page">
+              <wp:posOffset>3774522</wp:posOffset>
+            </wp:positionV>
+            <wp:extent cx="5612130" cy="3879215"/>
+            <wp:effectExtent l="0" t="0" r="7620" b="6985"/>
+            <wp:wrapTopAndBottom/>
+            <wp:docPr id="3" name="Imagen 3" descr="Captura de pantalla de un celular&#10;&#10;Descripción generada automáticamente"/>
+            <wp:cNvGraphicFramePr>
+              <a:graphicFrameLocks xmlns:a="http://schemas.openxmlformats.org/drawingml/2006/main" noChangeAspect="1"/>
+            </wp:cNvGraphicFramePr>
+            <a:graphic xmlns:a="http://schemas.openxmlformats.org/drawingml/2006/main">
+              <a:graphicData uri="http://schemas.openxmlformats.org/drawingml/2006/picture">
+                <pic:pic xmlns:pic="http://schemas.openxmlformats.org/drawingml/2006/picture">
+                  <pic:nvPicPr>
+                    <pic:cNvPr id="3" name="1.jpg"/>
+                    <pic:cNvPicPr/>
+                  </pic:nvPicPr>
+                  <pic:blipFill>
+                    <a:blip r:embed="rId8">
+                      <a:extLst>
+                        <a:ext uri="{28A0092B-C50C-407E-A947-70E740481C1C}">
+                          <a14:useLocalDpi xmlns:a14="http://schemas.microsoft.com/office/drawing/2010/main" val="0"/>
+                        </a:ext>
+                      </a:extLst>
+                    </a:blip>
+                    <a:stretch>
+                      <a:fillRect/>
+                    </a:stretch>
+                  </pic:blipFill>
+                  <pic:spPr>
+                    <a:xfrm>
+                      <a:off x="0" y="0"/>
+                      <a:ext cx="5612130" cy="3879215"/>
+                    </a:xfrm>
+                    <a:prstGeom prst="rect">
+                      <a:avLst/>
+                    </a:prstGeom>
+                  </pic:spPr>
+                </pic:pic>
+              </a:graphicData>
+            </a:graphic>
+          </wp:anchor>
+        </w:drawing>
+      </w:r>
+      <w:r>
+        <w:rPr>
+          <w:rFonts w:ascii="Times New Roman" w:hAnsi="Times New Roman" w:cs="Times New Roman"/>
+          <w:sz w:val="24"/>
+          <w:szCs w:val="24"/>
+        </w:rPr>
         <mc:AlternateContent>
           <mc:Choice Requires="wps">
             <w:drawing>
-              <wp:anchor distT="0" distB="0" distL="114300" distR="114300" simplePos="0" relativeHeight="251665408" behindDoc="0" locked="0" layoutInCell="1" allowOverlap="1" wp14:anchorId="13035EC4" wp14:editId="0357480B">
+              <wp:anchor distT="0" distB="0" distL="114300" distR="114300" simplePos="0" relativeHeight="251665408" behindDoc="0" locked="0" layoutInCell="1" allowOverlap="1" wp14:anchorId="13035EC4" wp14:editId="7FAA92A4">
                 <wp:simplePos x="0" y="0"/>
                 <wp:positionH relativeFrom="column">
                   <wp:posOffset>-7620</wp:posOffset>
@@ -3114,7 +3170,11 @@
           </mc:Choice>
           <mc:Fallback>
             <w:pict>
-              <v:shape w14:anchorId="13035EC4" id="Cuadro de texto 4" o:spid="_x0000_s1028" type="#_x0000_t202" style="position:absolute;left:0;text-align:left;margin-left:-.6pt;margin-top:417.5pt;width:441.9pt;height:.05pt;z-index:251665408;visibility:visible;mso-wrap-style:square;mso-wrap-distance-left:9pt;mso-wrap-distance-top:0;mso-wrap-distance-right:9pt;mso-wrap-distance-bottom:0;mso-position-horizontal:absolute;mso-position-horizontal-relative:text;mso-position-vertical:absolute;mso-position-vertical-relative:text;v-text-anchor:top" o:gfxdata="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" stroked="f">
+              <v:shapetype w14:anchorId="13035EC4" id="_x0000_t202" coordsize="21600,21600" o:spt="202" path="m,l,21600r21600,l21600,xe">
+                <v:stroke joinstyle="miter"/>
+                <v:path gradientshapeok="t" o:connecttype="rect"/>
+              </v:shapetype>
+              <v:shape id="Cuadro de texto 4" o:spid="_x0000_s1028" type="#_x0000_t202" style="position:absolute;left:0;text-align:left;margin-left:-.6pt;margin-top:417.5pt;width:441.9pt;height:.05pt;z-index:251665408;visibility:visible;mso-wrap-style:square;mso-wrap-distance-left:9pt;mso-wrap-distance-top:0;mso-wrap-distance-right:9pt;mso-wrap-distance-bottom:0;mso-position-horizontal:absolute;mso-position-horizontal-relative:text;mso-position-vertical:absolute;mso-position-vertical-relative:text;v-text-anchor:top" o:gfxdata="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" stroked="f">
                 <v:textbox style="mso-fit-shape-to-text:t" inset="0,0,0,0">
                   <w:txbxContent>
                     <w:p>
@@ -3153,62 +3213,6 @@
             </w:pict>
           </mc:Fallback>
         </mc:AlternateContent>
-      </w:r>
-      <w:r>
-        <w:rPr>
-          <w:rFonts w:ascii="Times New Roman" w:hAnsi="Times New Roman" w:cs="Times New Roman"/>
-          <w:sz w:val="24"/>
-          <w:szCs w:val="24"/>
-        </w:rPr>
-        <w:drawing>
-          <wp:anchor distT="0" distB="0" distL="114300" distR="114300" simplePos="0" relativeHeight="251664384" behindDoc="0" locked="0" layoutInCell="1" allowOverlap="1" wp14:anchorId="4673825F" wp14:editId="585D4F13">
-            <wp:simplePos x="0" y="0"/>
-            <wp:positionH relativeFrom="margin">
-              <wp:align>right</wp:align>
-            </wp:positionH>
-            <wp:positionV relativeFrom="page">
-              <wp:posOffset>2587517</wp:posOffset>
-            </wp:positionV>
-            <wp:extent cx="5612130" cy="3879215"/>
-            <wp:effectExtent l="0" t="0" r="7620" b="6985"/>
-            <wp:wrapTopAndBottom/>
-            <wp:docPr id="3" name="Imagen 3" descr="Captura de pantalla de un celular&#10;&#10;Descripción generada automáticamente"/>
-            <wp:cNvGraphicFramePr>
-              <a:graphicFrameLocks xmlns:a="http://schemas.openxmlformats.org/drawingml/2006/main" noChangeAspect="1"/>
-            </wp:cNvGraphicFramePr>
-            <a:graphic xmlns:a="http://schemas.openxmlformats.org/drawingml/2006/main">
-              <a:graphicData uri="http://schemas.openxmlformats.org/drawingml/2006/picture">
-                <pic:pic xmlns:pic="http://schemas.openxmlformats.org/drawingml/2006/picture">
-                  <pic:nvPicPr>
-                    <pic:cNvPr id="3" name="1.jpg"/>
-                    <pic:cNvPicPr/>
-                  </pic:nvPicPr>
-                  <pic:blipFill>
-                    <a:blip r:embed="rId8">
-                      <a:extLst>
-                        <a:ext uri="{28A0092B-C50C-407E-A947-70E740481C1C}">
-                          <a14:useLocalDpi xmlns:a14="http://schemas.microsoft.com/office/drawing/2010/main" val="0"/>
-                        </a:ext>
-                      </a:extLst>
-                    </a:blip>
-                    <a:stretch>
-                      <a:fillRect/>
-                    </a:stretch>
-                  </pic:blipFill>
-                  <pic:spPr>
-                    <a:xfrm>
-                      <a:off x="0" y="0"/>
-                      <a:ext cx="5612130" cy="3879215"/>
-                    </a:xfrm>
-                    <a:prstGeom prst="rect">
-                      <a:avLst/>
-                    </a:prstGeom>
-                  </pic:spPr>
-                </pic:pic>
-              </a:graphicData>
-            </a:graphic>
-          </wp:anchor>
-        </w:drawing>
       </w:r>
       <w:r>
         <w:rPr>
@@ -7229,7 +7233,7 @@
                               <w:fldChar w:fldCharType="end"/>
                             </w:r>
                             <w:r>
-                              <w:t>8</w:t>
+                              <w:t>9</w:t>
                             </w:r>
                           </w:p>
                         </w:txbxContent>
@@ -7281,7 +7285,7 @@
                         <w:fldChar w:fldCharType="end"/>
                       </w:r>
                       <w:r>
-                        <w:t>8</w:t>
+                        <w:t>9</w:t>
                       </w:r>
                     </w:p>
                   </w:txbxContent>

</xml_diff>